<commit_message>
I tried to answer #2 but wasn't really sure what to say... I attempted 2e but idk.... sorry :(
</commit_message>
<xml_diff>
--- a/P4/writtenAnswers.docx
+++ b/P4/writtenAnswers.docx
@@ -1,6 +1,6 @@
 
 <file path=word/document.xml><?xml version="1.0" encoding="utf-8"?>
-<w:document xmlns:wpc="http://schemas.microsoft.com/office/word/2010/wordprocessingCanvas" xmlns:mo="http://schemas.microsoft.com/office/mac/office/2008/main" xmlns:mc="http://schemas.openxmlformats.org/markup-compatibility/2006" xmlns:mv="urn:schemas-microsoft-com:mac:vml" xmlns:o="urn:schemas-microsoft-com:office:office" xmlns:r="http://schemas.openxmlformats.org/officeDocument/2006/relationships" xmlns:m="http://schemas.openxmlformats.org/officeDocument/2006/math" xmlns:v="urn:schemas-microsoft-com:vml" xmlns:wp14="http://schemas.microsoft.com/office/word/2010/wordprocessingDrawing" xmlns:wp="http://schemas.openxmlformats.org/drawingml/2006/wordprocessingDrawing" xmlns:w10="urn:schemas-microsoft-com:office:word" xmlns:w="http://schemas.openxmlformats.org/wordprocessingml/2006/main" xmlns:w14="http://schemas.microsoft.com/office/word/2010/wordml" xmlns:w15="http://schemas.microsoft.com/office/word/2012/wordml" xmlns:wpg="http://schemas.microsoft.com/office/word/2010/wordprocessingGroup" xmlns:wpi="http://schemas.microsoft.com/office/word/2010/wordprocessingInk" xmlns:wne="http://schemas.microsoft.com/office/word/2006/wordml" xmlns:wps="http://schemas.microsoft.com/office/word/2010/wordprocessingShape" mc:Ignorable="w14 w15 wp14">
+<w:document xmlns:wpc="http://schemas.microsoft.com/office/word/2010/wordprocessingCanvas" xmlns:mc="http://schemas.openxmlformats.org/markup-compatibility/2006" xmlns:o="urn:schemas-microsoft-com:office:office" xmlns:r="http://schemas.openxmlformats.org/officeDocument/2006/relationships" xmlns:m="http://schemas.openxmlformats.org/officeDocument/2006/math" xmlns:v="urn:schemas-microsoft-com:vml" xmlns:wp14="http://schemas.microsoft.com/office/word/2010/wordprocessingDrawing" xmlns:wp="http://schemas.openxmlformats.org/drawingml/2006/wordprocessingDrawing" xmlns:w10="urn:schemas-microsoft-com:office:word" xmlns:w="http://schemas.openxmlformats.org/wordprocessingml/2006/main" xmlns:w14="http://schemas.microsoft.com/office/word/2010/wordml" xmlns:w15="http://schemas.microsoft.com/office/word/2012/wordml" xmlns:wpg="http://schemas.microsoft.com/office/word/2010/wordprocessingGroup" xmlns:wpi="http://schemas.microsoft.com/office/word/2010/wordprocessingInk" xmlns:wne="http://schemas.microsoft.com/office/word/2006/wordml" xmlns:wps="http://schemas.microsoft.com/office/word/2010/wordprocessingShape" mc:Ignorable="w14 w15 wp14">
   <w:body>
     <w:p>
       <w:r>
@@ -9,13 +9,8 @@
     </w:p>
     <w:p>
       <w:r>
-        <w:t xml:space="preserve">Henry Lin, Kaylee </w:t>
-      </w:r>
-      <w:proofErr w:type="spellStart"/>
-      <w:r>
-        <w:t>Bement</w:t>
-      </w:r>
-      <w:proofErr w:type="spellEnd"/>
+        <w:t>Henry Lin, Kaylee Bement</w:t>
+      </w:r>
     </w:p>
     <w:p/>
     <w:p>
@@ -45,6 +40,7 @@
       <w:r>
         <w:rPr>
           <w:noProof/>
+          <w:lang w:eastAsia="en-US"/>
         </w:rPr>
         <w:drawing>
           <wp:inline distT="0" distB="0" distL="0" distR="0" wp14:anchorId="79AABAC0" wp14:editId="25CB4632">
@@ -109,13 +105,27 @@
         <w:pStyle w:val="ListParagraph"/>
       </w:pPr>
       <w:r>
-        <w:t>From the plot, it appears that the first two components capture the geographic proximity of populations to each other coupled along with rate of mixture between different groups. For instance, it is likely that MSL and GWD are both populations that are geographically separated from the others, leading to the separate, clusters with little or no overlap. On the other hand, YRI and ESN could plausibly be populations that are located close geographically and have experienced a lot of inter-population reproduction. For ASW, it is likely that it is a more nomadic population due to the decentralized cluster that it forms.</w:t>
-      </w:r>
-    </w:p>
-    <w:p>
-      <w:pPr>
-        <w:pStyle w:val="ListParagraph"/>
-      </w:pPr>
+        <w:t xml:space="preserve">From the plot, it appears that the first two components capture the geographic proximity of populations to each other coupled along with rate of mixture between different groups. For instance, it is likely that MSL and GWD are both populations that are geographically separated from the </w:t>
+      </w:r>
+      <w:r>
+        <w:t>others, leading to the separate</w:t>
+      </w:r>
+      <w:r>
+        <w:t xml:space="preserve"> clusters with little or no overlap. On the other hand, YRI and ESN could plausibly be populations that are located close geographically and have experienced a lot of inter-population reproduction. For ASW, it is likely that it is a more nomadic population due to the decentralized cluster that it forms.</w:t>
+      </w:r>
+    </w:p>
+    <w:p>
+      <w:pPr>
+        <w:pStyle w:val="ListParagraph"/>
+      </w:pPr>
+    </w:p>
+    <w:p>
+      <w:pPr>
+        <w:pStyle w:val="ListParagraph"/>
+      </w:pPr>
+      <w:r>
+        <w:t>D.</w:t>
+      </w:r>
     </w:p>
     <w:p>
       <w:pPr>
@@ -129,6 +139,7 @@
       <w:r>
         <w:rPr>
           <w:noProof/>
+          <w:lang w:eastAsia="en-US"/>
         </w:rPr>
         <w:lastRenderedPageBreak/>
         <w:drawing>
@@ -188,7 +199,9 @@
       <w:r>
         <w:rPr>
           <w:noProof/>
+          <w:lang w:eastAsia="en-US"/>
         </w:rPr>
+        <w:lastRenderedPageBreak/>
         <w:drawing>
           <wp:inline distT="0" distB="0" distL="0" distR="0" wp14:anchorId="2CDF2718" wp14:editId="07EB9DDC">
             <wp:extent cx="5852160" cy="4389120"/>
@@ -247,23 +260,17 @@
         <w:t>For the second plot, the 1s represent male and 2s represent female.</w:t>
       </w:r>
     </w:p>
-    <w:p>
-      <w:pPr>
-        <w:pStyle w:val="ListParagraph"/>
-      </w:pPr>
-    </w:p>
-    <w:p>
-      <w:pPr>
-        <w:pStyle w:val="ListParagraph"/>
-      </w:pPr>
-      <w:r>
-        <w:t>D.</w:t>
-      </w:r>
-    </w:p>
-    <w:p>
-      <w:pPr>
-        <w:pStyle w:val="ListParagraph"/>
-      </w:pPr>
+    <w:p/>
+    <w:p>
+      <w:pPr>
+        <w:pStyle w:val="ListParagraph"/>
+      </w:pPr>
+      <w:r>
+        <w:t>E.</w:t>
+      </w:r>
+      <w:r>
+        <w:t xml:space="preserve"> </w:t>
+      </w:r>
       <w:r>
         <w:t>V3 captures the sex of the individual.</w:t>
       </w:r>
@@ -278,16 +285,13 @@
         <w:pStyle w:val="ListParagraph"/>
       </w:pPr>
       <w:r>
-        <w:t>E.</w:t>
-      </w:r>
-    </w:p>
-    <w:p>
-      <w:pPr>
-        <w:pStyle w:val="ListParagraph"/>
-      </w:pPr>
+        <w:lastRenderedPageBreak/>
+        <w:t>F.</w:t>
+      </w:r>
       <w:r>
         <w:rPr>
           <w:noProof/>
+          <w:lang w:eastAsia="en-US"/>
         </w:rPr>
         <w:drawing>
           <wp:inline distT="0" distB="0" distL="0" distR="0" wp14:anchorId="7513C81A" wp14:editId="12F07CB8">
@@ -351,8 +355,6 @@
       <w:pPr>
         <w:pStyle w:val="ListParagraph"/>
       </w:pPr>
-      <w:bookmarkStart w:id="0" w:name="_GoBack"/>
-      <w:bookmarkEnd w:id="0"/>
     </w:p>
     <w:p>
       <w:pPr>
@@ -363,8 +365,98 @@
         </w:numPr>
       </w:pPr>
       <w:r>
-        <w:t>Blah</w:t>
-      </w:r>
+        <w:t>B. //</w:t>
+      </w:r>
+      <w:bookmarkStart w:id="0" w:name="_GoBack"/>
+      <w:bookmarkEnd w:id="0"/>
+    </w:p>
+    <w:p>
+      <w:pPr>
+        <w:pStyle w:val="ListParagraph"/>
+      </w:pPr>
+      <w:r>
+        <w:lastRenderedPageBreak/>
+        <w:t xml:space="preserve">C. </w:t>
+      </w:r>
+      <w:r>
+        <w:pict w14:anchorId="5494FA3D">
+          <v:shapetype id="_x0000_t75" coordsize="21600,21600" o:spt="75" o:preferrelative="t" path="m@4@5l@4@11@9@11@9@5xe" filled="f" stroked="f">
+            <v:stroke joinstyle="miter"/>
+            <v:formulas>
+              <v:f eqn="if lineDrawn pixelLineWidth 0"/>
+              <v:f eqn="sum @0 1 0"/>
+              <v:f eqn="sum 0 0 @1"/>
+              <v:f eqn="prod @2 1 2"/>
+              <v:f eqn="prod @3 21600 pixelWidth"/>
+              <v:f eqn="prod @3 21600 pixelHeight"/>
+              <v:f eqn="sum @0 0 1"/>
+              <v:f eqn="prod @6 1 2"/>
+              <v:f eqn="prod @7 21600 pixelWidth"/>
+              <v:f eqn="sum @8 21600 0"/>
+              <v:f eqn="prod @7 21600 pixelHeight"/>
+              <v:f eqn="sum @10 21600 0"/>
+            </v:formulas>
+            <v:path o:extrusionok="f" gradientshapeok="t" o:connecttype="rect"/>
+            <o:lock v:ext="edit" aspectratio="t"/>
+          </v:shapetype>
+          <v:shape id="_x0000_i1025" type="#_x0000_t75" style="width:361.05pt;height:270.8pt">
+            <v:imagedata r:id="rId9" o:title="2c"/>
+          </v:shape>
+        </w:pict>
+      </w:r>
+    </w:p>
+    <w:p>
+      <w:pPr>
+        <w:pStyle w:val="ListParagraph"/>
+      </w:pPr>
+      <w:r>
+        <w:t xml:space="preserve">D. </w:t>
+      </w:r>
+      <w:r>
+        <w:pict w14:anchorId="76F77358">
+          <v:shape id="_x0000_i1026" type="#_x0000_t75" style="width:331.3pt;height:248.35pt">
+            <v:imagedata r:id="rId10" o:title="2d"/>
+          </v:shape>
+        </w:pict>
+      </w:r>
+    </w:p>
+    <w:p>
+      <w:pPr>
+        <w:pStyle w:val="ListParagraph"/>
+      </w:pPr>
+      <w:r>
+        <w:t xml:space="preserve">E. </w:t>
+      </w:r>
+    </w:p>
+    <w:p>
+      <w:pPr>
+        <w:pStyle w:val="ListParagraph"/>
+      </w:pPr>
+      <w:r>
+        <w:t xml:space="preserve">In PCA, all coordinates play a symmetric role in computing the best fit. Thus, PCA does poorly with noise in only Y because it has to fit itself equally between a non-noisy X and a noisy Y, while it does well with noise in X and Y because the noise affects both coordinates </w:t>
+      </w:r>
+      <w:r>
+        <w:t>approximately equally, making it easier to find the pattern</w:t>
+      </w:r>
+      <w:r>
+        <w:t>.</w:t>
+      </w:r>
+    </w:p>
+    <w:p>
+      <w:pPr>
+        <w:pStyle w:val="ListParagraph"/>
+      </w:pPr>
+      <w:r>
+        <w:t>LS does poorly with noise in X and Y</w:t>
+      </w:r>
+      <w:r>
+        <w:t xml:space="preserve"> </w:t>
+      </w:r>
+      <w:proofErr w:type="gramStart"/>
+      <w:r>
+        <w:t>because ??????</w:t>
+      </w:r>
+      <w:proofErr w:type="gramEnd"/>
     </w:p>
     <w:sectPr>
       <w:pgSz w:w="12240" w:h="15840"/>
@@ -377,8 +469,8 @@
 </file>
 
 <file path=word/numbering.xml><?xml version="1.0" encoding="utf-8"?>
-<w:numbering xmlns:wpc="http://schemas.microsoft.com/office/word/2010/wordprocessingCanvas" xmlns:mo="http://schemas.microsoft.com/office/mac/office/2008/main" xmlns:mc="http://schemas.openxmlformats.org/markup-compatibility/2006" xmlns:mv="urn:schemas-microsoft-com:mac:vml" xmlns:o="urn:schemas-microsoft-com:office:office" xmlns:r="http://schemas.openxmlformats.org/officeDocument/2006/relationships" xmlns:m="http://schemas.openxmlformats.org/officeDocument/2006/math" xmlns:v="urn:schemas-microsoft-com:vml" xmlns:wp14="http://schemas.microsoft.com/office/word/2010/wordprocessingDrawing" xmlns:wp="http://schemas.openxmlformats.org/drawingml/2006/wordprocessingDrawing" xmlns:w10="urn:schemas-microsoft-com:office:word" xmlns:w="http://schemas.openxmlformats.org/wordprocessingml/2006/main" xmlns:w14="http://schemas.microsoft.com/office/word/2010/wordml" xmlns:w15="http://schemas.microsoft.com/office/word/2012/wordml" xmlns:wpg="http://schemas.microsoft.com/office/word/2010/wordprocessingGroup" xmlns:wpi="http://schemas.microsoft.com/office/word/2010/wordprocessingInk" xmlns:wne="http://schemas.microsoft.com/office/word/2006/wordml" xmlns:wps="http://schemas.microsoft.com/office/word/2010/wordprocessingShape" mc:Ignorable="w14 w15 wp14">
-  <w:abstractNum w:abstractNumId="0">
+<w:numbering xmlns:wpc="http://schemas.microsoft.com/office/word/2010/wordprocessingCanvas" xmlns:mc="http://schemas.openxmlformats.org/markup-compatibility/2006" xmlns:o="urn:schemas-microsoft-com:office:office" xmlns:r="http://schemas.openxmlformats.org/officeDocument/2006/relationships" xmlns:m="http://schemas.openxmlformats.org/officeDocument/2006/math" xmlns:v="urn:schemas-microsoft-com:vml" xmlns:wp14="http://schemas.microsoft.com/office/word/2010/wordprocessingDrawing" xmlns:wp="http://schemas.openxmlformats.org/drawingml/2006/wordprocessingDrawing" xmlns:w10="urn:schemas-microsoft-com:office:word" xmlns:w="http://schemas.openxmlformats.org/wordprocessingml/2006/main" xmlns:w14="http://schemas.microsoft.com/office/word/2010/wordml" xmlns:w15="http://schemas.microsoft.com/office/word/2012/wordml" xmlns:wpg="http://schemas.microsoft.com/office/word/2010/wordprocessingGroup" xmlns:wpi="http://schemas.microsoft.com/office/word/2010/wordprocessingInk" xmlns:wne="http://schemas.microsoft.com/office/word/2006/wordml" xmlns:wps="http://schemas.microsoft.com/office/word/2010/wordprocessingShape" mc:Ignorable="w14 w15 wp14">
+  <w:abstractNum w:abstractNumId="0" w15:restartNumberingAfterBreak="0">
     <w:nsid w:val="7F1A4F67"/>
     <w:multiLevelType w:val="hybridMultilevel"/>
     <w:tmpl w:val="C564180C"/>
@@ -486,7 +578,7 @@
     </w:rPrDefault>
     <w:pPrDefault/>
   </w:docDefaults>
-  <w:latentStyles w:defLockedState="0" w:defUIPriority="99" w:defSemiHidden="0" w:defUnhideWhenUsed="0" w:defQFormat="0" w:count="382">
+  <w:latentStyles w:defLockedState="0" w:defUIPriority="99" w:defSemiHidden="0" w:defUnhideWhenUsed="0" w:defQFormat="0" w:count="371">
     <w:lsdException w:name="Normal" w:uiPriority="0" w:qFormat="1"/>
     <w:lsdException w:name="heading 1" w:uiPriority="9" w:qFormat="1"/>
     <w:lsdException w:name="heading 2" w:semiHidden="1" w:uiPriority="9" w:unhideWhenUsed="1" w:qFormat="1"/>
@@ -643,15 +735,6 @@
     <w:lsdException w:name="Balloon Text" w:semiHidden="1" w:unhideWhenUsed="1"/>
     <w:lsdException w:name="Table Grid" w:uiPriority="39"/>
     <w:lsdException w:name="Table Theme" w:semiHidden="1" w:unhideWhenUsed="1"/>
-    <w:lsdException w:name="Note Level 1" w:semiHidden="1" w:unhideWhenUsed="1"/>
-    <w:lsdException w:name="Note Level 2" w:semiHidden="1" w:unhideWhenUsed="1"/>
-    <w:lsdException w:name="Note Level 3" w:semiHidden="1" w:unhideWhenUsed="1"/>
-    <w:lsdException w:name="Note Level 4" w:semiHidden="1" w:unhideWhenUsed="1"/>
-    <w:lsdException w:name="Note Level 5" w:semiHidden="1" w:unhideWhenUsed="1"/>
-    <w:lsdException w:name="Note Level 6" w:semiHidden="1" w:unhideWhenUsed="1"/>
-    <w:lsdException w:name="Note Level 7" w:semiHidden="1" w:unhideWhenUsed="1"/>
-    <w:lsdException w:name="Note Level 8" w:semiHidden="1" w:unhideWhenUsed="1"/>
-    <w:lsdException w:name="Note Level 9" w:semiHidden="1" w:unhideWhenUsed="1"/>
     <w:lsdException w:name="Placeholder Text" w:semiHidden="1"/>
     <w:lsdException w:name="No Spacing" w:uiPriority="1" w:qFormat="1"/>
     <w:lsdException w:name="Light Shading" w:uiPriority="60"/>
@@ -867,8 +950,6 @@
     <w:lsdException w:name="List Table 5 Dark Accent 6" w:uiPriority="50"/>
     <w:lsdException w:name="List Table 6 Colorful Accent 6" w:uiPriority="51"/>
     <w:lsdException w:name="List Table 7 Colorful Accent 6" w:uiPriority="52"/>
-    <w:lsdException w:name="Mention" w:semiHidden="1" w:unhideWhenUsed="1"/>
-    <w:lsdException w:name="Smart Hyperlink" w:semiHidden="1" w:unhideWhenUsed="1"/>
   </w:latentStyles>
   <w:style w:type="paragraph" w:default="1" w:styleId="Normal">
     <w:name w:val="Normal"/>

</xml_diff>